<commit_message>
Adding User stories to Increment Report
</commit_message>
<xml_diff>
--- a/Project Third Increment Report.docx
+++ b/Project Third Increment Report.docx
@@ -351,18 +351,61 @@
       <w:pPr>
         <w:rPr>
           <w:rFonts w:ascii="Times New Roman" w:hAnsi="Times New Roman"/>
-          <w:b/>
-          <w:sz w:val="28"/>
-          <w:szCs w:val="28"/>
-        </w:rPr>
-      </w:pPr>
-      <w:r>
-        <w:rPr>
-          <w:rFonts w:ascii="Times New Roman" w:hAnsi="Times New Roman"/>
-          <w:b/>
-          <w:sz w:val="28"/>
-          <w:szCs w:val="28"/>
-        </w:rPr>
+        </w:rPr>
+      </w:pPr>
+    </w:p>
+    <w:p>
+      <w:pPr>
+        <w:rPr>
+          <w:rFonts w:ascii="Times New Roman" w:hAnsi="Times New Roman"/>
+        </w:rPr>
+      </w:pPr>
+    </w:p>
+    <w:p>
+      <w:pPr>
+        <w:rPr>
+          <w:rFonts w:ascii="Times New Roman" w:hAnsi="Times New Roman"/>
+        </w:rPr>
+      </w:pPr>
+    </w:p>
+    <w:p>
+      <w:pPr>
+        <w:rPr>
+          <w:rFonts w:ascii="Times New Roman" w:hAnsi="Times New Roman"/>
+        </w:rPr>
+      </w:pPr>
+    </w:p>
+    <w:p>
+      <w:pPr>
+        <w:rPr>
+          <w:rFonts w:ascii="Times New Roman" w:hAnsi="Times New Roman"/>
+        </w:rPr>
+      </w:pPr>
+    </w:p>
+    <w:p>
+      <w:pPr>
+        <w:rPr>
+          <w:rFonts w:ascii="Times New Roman" w:hAnsi="Times New Roman"/>
+        </w:rPr>
+      </w:pPr>
+    </w:p>
+    <w:p>
+      <w:pPr>
+        <w:rPr>
+          <w:rFonts w:ascii="Times New Roman" w:hAnsi="Times New Roman"/>
+          <w:b/>
+          <w:sz w:val="28"/>
+          <w:szCs w:val="28"/>
+        </w:rPr>
+      </w:pPr>
+      <w:r>
+        <w:rPr>
+          <w:rFonts w:ascii="Times New Roman" w:hAnsi="Times New Roman"/>
+          <w:b/>
+          <w:sz w:val="28"/>
+          <w:szCs w:val="28"/>
+        </w:rPr>
+        <w:lastRenderedPageBreak/>
         <w:t xml:space="preserve">Basic Functionality: </w:t>
       </w:r>
     </w:p>
@@ -416,7 +459,6 @@
           <w:sz w:val="24"/>
           <w:szCs w:val="24"/>
         </w:rPr>
-        <w:lastRenderedPageBreak/>
         <w:t>Filtering of the places can be done based on the budget given by the user. Application will fetch the details of the places which are rated high by the users in Google reviews and if they fall into the budget constraint given by the user.</w:t>
       </w:r>
     </w:p>
@@ -628,6 +670,7 @@
           <w:sz w:val="28"/>
           <w:szCs w:val="28"/>
         </w:rPr>
+        <w:lastRenderedPageBreak/>
         <w:t>2.2 Sequence Diagram:</w:t>
       </w:r>
     </w:p>
@@ -650,6 +693,170 @@
           <w:szCs w:val="28"/>
         </w:rPr>
       </w:pPr>
+      <w:r>
+        <w:rPr>
+          <w:rFonts w:ascii="Times New Roman" w:hAnsi="Times New Roman"/>
+          <w:b/>
+          <w:noProof/>
+          <w:sz w:val="28"/>
+          <w:szCs w:val="28"/>
+        </w:rPr>
+        <w:drawing>
+          <wp:inline distT="0" distB="0" distL="0" distR="0">
+            <wp:extent cx="5943600" cy="4674093"/>
+            <wp:effectExtent l="19050" t="0" r="0" b="0"/>
+            <wp:docPr id="1" name="Picture 1" descr="C:\Users\praneeth\Documents\GitHub\CS5551_Team8_Project\Documentation\Sequence_Diagram_third_inc.PNG"/>
+            <wp:cNvGraphicFramePr>
+              <a:graphicFrameLocks xmlns:a="http://schemas.openxmlformats.org/drawingml/2006/main" noChangeAspect="1"/>
+            </wp:cNvGraphicFramePr>
+            <a:graphic xmlns:a="http://schemas.openxmlformats.org/drawingml/2006/main">
+              <a:graphicData uri="http://schemas.openxmlformats.org/drawingml/2006/picture">
+                <pic:pic xmlns:pic="http://schemas.openxmlformats.org/drawingml/2006/picture">
+                  <pic:nvPicPr>
+                    <pic:cNvPr id="0" name="Picture 1" descr="C:\Users\praneeth\Documents\GitHub\CS5551_Team8_Project\Documentation\Sequence_Diagram_third_inc.PNG"/>
+                    <pic:cNvPicPr>
+                      <a:picLocks noChangeAspect="1" noChangeArrowheads="1"/>
+                    </pic:cNvPicPr>
+                  </pic:nvPicPr>
+                  <pic:blipFill>
+                    <a:blip r:embed="rId7"/>
+                    <a:srcRect/>
+                    <a:stretch>
+                      <a:fillRect/>
+                    </a:stretch>
+                  </pic:blipFill>
+                  <pic:spPr bwMode="auto">
+                    <a:xfrm>
+                      <a:off x="0" y="0"/>
+                      <a:ext cx="5943600" cy="4674093"/>
+                    </a:xfrm>
+                    <a:prstGeom prst="rect">
+                      <a:avLst/>
+                    </a:prstGeom>
+                    <a:noFill/>
+                    <a:ln w="9525">
+                      <a:noFill/>
+                      <a:miter lim="800000"/>
+                      <a:headEnd/>
+                      <a:tailEnd/>
+                    </a:ln>
+                  </pic:spPr>
+                </pic:pic>
+              </a:graphicData>
+            </a:graphic>
+          </wp:inline>
+        </w:drawing>
+      </w:r>
+    </w:p>
+    <w:p>
+      <w:pPr>
+        <w:rPr>
+          <w:rFonts w:ascii="Times New Roman" w:hAnsi="Times New Roman"/>
+          <w:b/>
+          <w:sz w:val="28"/>
+          <w:szCs w:val="28"/>
+        </w:rPr>
+      </w:pPr>
+    </w:p>
+    <w:p>
+      <w:pPr>
+        <w:rPr>
+          <w:rFonts w:ascii="Times New Roman" w:hAnsi="Times New Roman"/>
+          <w:b/>
+          <w:sz w:val="28"/>
+          <w:szCs w:val="28"/>
+        </w:rPr>
+      </w:pPr>
+    </w:p>
+    <w:p>
+      <w:pPr>
+        <w:rPr>
+          <w:rFonts w:ascii="Times New Roman" w:hAnsi="Times New Roman"/>
+          <w:b/>
+          <w:sz w:val="28"/>
+          <w:szCs w:val="28"/>
+        </w:rPr>
+      </w:pPr>
+    </w:p>
+    <w:p>
+      <w:pPr>
+        <w:rPr>
+          <w:rFonts w:ascii="Times New Roman" w:hAnsi="Times New Roman"/>
+          <w:b/>
+          <w:sz w:val="28"/>
+          <w:szCs w:val="28"/>
+        </w:rPr>
+      </w:pPr>
+    </w:p>
+    <w:p>
+      <w:pPr>
+        <w:rPr>
+          <w:rFonts w:ascii="Times New Roman" w:hAnsi="Times New Roman"/>
+          <w:b/>
+          <w:sz w:val="28"/>
+          <w:szCs w:val="28"/>
+        </w:rPr>
+      </w:pPr>
+    </w:p>
+    <w:p>
+      <w:pPr>
+        <w:rPr>
+          <w:rFonts w:ascii="Times New Roman" w:hAnsi="Times New Roman"/>
+          <w:b/>
+          <w:sz w:val="28"/>
+          <w:szCs w:val="28"/>
+        </w:rPr>
+      </w:pPr>
+    </w:p>
+    <w:p>
+      <w:pPr>
+        <w:rPr>
+          <w:rFonts w:ascii="Times New Roman" w:hAnsi="Times New Roman"/>
+          <w:b/>
+          <w:sz w:val="28"/>
+          <w:szCs w:val="28"/>
+        </w:rPr>
+      </w:pPr>
+    </w:p>
+    <w:p>
+      <w:pPr>
+        <w:rPr>
+          <w:rFonts w:ascii="Times New Roman" w:hAnsi="Times New Roman"/>
+          <w:b/>
+          <w:sz w:val="28"/>
+          <w:szCs w:val="28"/>
+        </w:rPr>
+      </w:pPr>
+    </w:p>
+    <w:p>
+      <w:pPr>
+        <w:rPr>
+          <w:rFonts w:ascii="Times New Roman" w:hAnsi="Times New Roman"/>
+          <w:b/>
+          <w:sz w:val="28"/>
+          <w:szCs w:val="28"/>
+        </w:rPr>
+      </w:pPr>
+    </w:p>
+    <w:p>
+      <w:pPr>
+        <w:rPr>
+          <w:rFonts w:ascii="Times New Roman" w:hAnsi="Times New Roman"/>
+          <w:b/>
+          <w:sz w:val="28"/>
+          <w:szCs w:val="28"/>
+        </w:rPr>
+      </w:pPr>
+    </w:p>
+    <w:p>
+      <w:pPr>
+        <w:rPr>
+          <w:rFonts w:ascii="Times New Roman" w:hAnsi="Times New Roman"/>
+          <w:b/>
+          <w:sz w:val="28"/>
+          <w:szCs w:val="28"/>
+        </w:rPr>
+      </w:pPr>
     </w:p>
     <w:p>
       <w:pPr>
@@ -704,6 +911,129 @@
       <w:pPr>
         <w:rPr>
           <w:rFonts w:ascii="Times New Roman" w:hAnsi="Times New Roman"/>
+          <w:b/>
+          <w:sz w:val="28"/>
+          <w:szCs w:val="28"/>
+        </w:rPr>
+      </w:pPr>
+    </w:p>
+    <w:p>
+      <w:pPr>
+        <w:rPr>
+          <w:rFonts w:ascii="Times New Roman" w:hAnsi="Times New Roman"/>
+          <w:b/>
+          <w:sz w:val="28"/>
+          <w:szCs w:val="28"/>
+        </w:rPr>
+      </w:pPr>
+      <w:r>
+        <w:rPr>
+          <w:rFonts w:ascii="Times New Roman" w:hAnsi="Times New Roman"/>
+          <w:b/>
+          <w:noProof/>
+          <w:sz w:val="28"/>
+          <w:szCs w:val="28"/>
+        </w:rPr>
+        <w:drawing>
+          <wp:inline distT="0" distB="0" distL="0" distR="0">
+            <wp:extent cx="5943600" cy="3695430"/>
+            <wp:effectExtent l="19050" t="0" r="0" b="0"/>
+            <wp:docPr id="2" name="Picture 2" descr="C:\Users\praneeth\Desktop\Class_Diagram_Inc.PNG"/>
+            <wp:cNvGraphicFramePr>
+              <a:graphicFrameLocks xmlns:a="http://schemas.openxmlformats.org/drawingml/2006/main" noChangeAspect="1"/>
+            </wp:cNvGraphicFramePr>
+            <a:graphic xmlns:a="http://schemas.openxmlformats.org/drawingml/2006/main">
+              <a:graphicData uri="http://schemas.openxmlformats.org/drawingml/2006/picture">
+                <pic:pic xmlns:pic="http://schemas.openxmlformats.org/drawingml/2006/picture">
+                  <pic:nvPicPr>
+                    <pic:cNvPr id="0" name="Picture 2" descr="C:\Users\praneeth\Desktop\Class_Diagram_Inc.PNG"/>
+                    <pic:cNvPicPr>
+                      <a:picLocks noChangeAspect="1" noChangeArrowheads="1"/>
+                    </pic:cNvPicPr>
+                  </pic:nvPicPr>
+                  <pic:blipFill>
+                    <a:blip r:embed="rId8"/>
+                    <a:srcRect/>
+                    <a:stretch>
+                      <a:fillRect/>
+                    </a:stretch>
+                  </pic:blipFill>
+                  <pic:spPr bwMode="auto">
+                    <a:xfrm>
+                      <a:off x="0" y="0"/>
+                      <a:ext cx="5943600" cy="3695430"/>
+                    </a:xfrm>
+                    <a:prstGeom prst="rect">
+                      <a:avLst/>
+                    </a:prstGeom>
+                    <a:noFill/>
+                    <a:ln w="9525">
+                      <a:noFill/>
+                      <a:miter lim="800000"/>
+                      <a:headEnd/>
+                      <a:tailEnd/>
+                    </a:ln>
+                  </pic:spPr>
+                </pic:pic>
+              </a:graphicData>
+            </a:graphic>
+          </wp:inline>
+        </w:drawing>
+      </w:r>
+    </w:p>
+    <w:p>
+      <w:pPr>
+        <w:rPr>
+          <w:rFonts w:ascii="Times New Roman" w:hAnsi="Times New Roman"/>
+        </w:rPr>
+      </w:pPr>
+    </w:p>
+    <w:p>
+      <w:pPr>
+        <w:rPr>
+          <w:rFonts w:ascii="Times New Roman" w:hAnsi="Times New Roman"/>
+        </w:rPr>
+      </w:pPr>
+    </w:p>
+    <w:p>
+      <w:pPr>
+        <w:rPr>
+          <w:rFonts w:ascii="Times New Roman" w:hAnsi="Times New Roman"/>
+        </w:rPr>
+      </w:pPr>
+    </w:p>
+    <w:p>
+      <w:pPr>
+        <w:rPr>
+          <w:rFonts w:ascii="Times New Roman" w:hAnsi="Times New Roman"/>
+        </w:rPr>
+      </w:pPr>
+    </w:p>
+    <w:p>
+      <w:pPr>
+        <w:rPr>
+          <w:rFonts w:ascii="Times New Roman" w:hAnsi="Times New Roman"/>
+        </w:rPr>
+      </w:pPr>
+    </w:p>
+    <w:p>
+      <w:pPr>
+        <w:rPr>
+          <w:rFonts w:ascii="Times New Roman" w:hAnsi="Times New Roman"/>
+        </w:rPr>
+      </w:pPr>
+    </w:p>
+    <w:p>
+      <w:pPr>
+        <w:rPr>
+          <w:rFonts w:ascii="Times New Roman" w:hAnsi="Times New Roman"/>
+        </w:rPr>
+      </w:pPr>
+    </w:p>
+    <w:p>
+      <w:pPr>
+        <w:rPr>
+          <w:rFonts w:ascii="Times New Roman" w:hAnsi="Times New Roman"/>
         </w:rPr>
       </w:pPr>
     </w:p>
@@ -719,18 +1049,121 @@
         <w:spacing w:after="31"/>
         <w:rPr>
           <w:rFonts w:ascii="Times New Roman" w:hAnsi="Times New Roman"/>
+          <w:b/>
+          <w:sz w:val="28"/>
+          <w:szCs w:val="28"/>
+        </w:rPr>
+      </w:pPr>
+      <w:r>
+        <w:rPr>
+          <w:rFonts w:ascii="Times New Roman" w:hAnsi="Times New Roman"/>
+          <w:b/>
+          <w:sz w:val="28"/>
+          <w:szCs w:val="28"/>
+        </w:rPr>
+        <w:t>3. User Stories</w:t>
+      </w:r>
+    </w:p>
+    <w:p>
+      <w:pPr>
+        <w:spacing w:after="31"/>
+        <w:rPr>
+          <w:rFonts w:ascii="Times New Roman" w:hAnsi="Times New Roman"/>
+          <w:b/>
+          <w:sz w:val="28"/>
+          <w:szCs w:val="28"/>
+        </w:rPr>
+      </w:pPr>
+    </w:p>
+    <w:p>
+      <w:pPr>
+        <w:spacing w:after="31"/>
+        <w:rPr>
+          <w:rFonts w:ascii="Times New Roman" w:hAnsi="Times New Roman"/>
+          <w:b/>
+          <w:sz w:val="28"/>
+          <w:szCs w:val="28"/>
+        </w:rPr>
+      </w:pPr>
+    </w:p>
+    <w:p>
+      <w:pPr>
+        <w:spacing w:after="31"/>
+        <w:rPr>
+          <w:rFonts w:ascii="Times New Roman" w:hAnsi="Times New Roman"/>
           <w:sz w:val="20"/>
         </w:rPr>
       </w:pPr>
       <w:r>
         <w:rPr>
           <w:rFonts w:ascii="Times New Roman" w:hAnsi="Times New Roman"/>
-          <w:b/>
-          <w:sz w:val="28"/>
-          <w:szCs w:val="28"/>
-        </w:rPr>
-        <w:t>3. User Stories</w:t>
-      </w:r>
+          <w:noProof/>
+          <w:sz w:val="20"/>
+        </w:rPr>
+        <w:drawing>
+          <wp:inline distT="0" distB="0" distL="0" distR="0">
+            <wp:extent cx="4267200" cy="4962525"/>
+            <wp:effectExtent l="19050" t="0" r="0" b="0"/>
+            <wp:docPr id="3" name="Picture 3" descr="C:\Users\praneeth\Desktop\User_Stories_Inc3.PNG"/>
+            <wp:cNvGraphicFramePr>
+              <a:graphicFrameLocks xmlns:a="http://schemas.openxmlformats.org/drawingml/2006/main" noChangeAspect="1"/>
+            </wp:cNvGraphicFramePr>
+            <a:graphic xmlns:a="http://schemas.openxmlformats.org/drawingml/2006/main">
+              <a:graphicData uri="http://schemas.openxmlformats.org/drawingml/2006/picture">
+                <pic:pic xmlns:pic="http://schemas.openxmlformats.org/drawingml/2006/picture">
+                  <pic:nvPicPr>
+                    <pic:cNvPr id="0" name="Picture 3" descr="C:\Users\praneeth\Desktop\User_Stories_Inc3.PNG"/>
+                    <pic:cNvPicPr>
+                      <a:picLocks noChangeAspect="1" noChangeArrowheads="1"/>
+                    </pic:cNvPicPr>
+                  </pic:nvPicPr>
+                  <pic:blipFill>
+                    <a:blip r:embed="rId9"/>
+                    <a:srcRect/>
+                    <a:stretch>
+                      <a:fillRect/>
+                    </a:stretch>
+                  </pic:blipFill>
+                  <pic:spPr bwMode="auto">
+                    <a:xfrm>
+                      <a:off x="0" y="0"/>
+                      <a:ext cx="4267200" cy="4962525"/>
+                    </a:xfrm>
+                    <a:prstGeom prst="rect">
+                      <a:avLst/>
+                    </a:prstGeom>
+                    <a:noFill/>
+                    <a:ln w="9525">
+                      <a:noFill/>
+                      <a:miter lim="800000"/>
+                      <a:headEnd/>
+                      <a:tailEnd/>
+                    </a:ln>
+                  </pic:spPr>
+                </pic:pic>
+              </a:graphicData>
+            </a:graphic>
+          </wp:inline>
+        </w:drawing>
+      </w:r>
+    </w:p>
+    <w:p>
+      <w:pPr>
+        <w:spacing w:after="31"/>
+        <w:rPr>
+          <w:rFonts w:ascii="Times New Roman" w:hAnsi="Times New Roman"/>
+          <w:sz w:val="20"/>
+        </w:rPr>
+      </w:pPr>
+    </w:p>
+    <w:p>
+      <w:pPr>
+        <w:spacing w:after="31"/>
+        <w:rPr>
+          <w:rFonts w:ascii="Times New Roman" w:hAnsi="Times New Roman"/>
+          <w:sz w:val="20"/>
+        </w:rPr>
+      </w:pPr>
     </w:p>
     <w:p>
       <w:pPr>
@@ -1054,7 +1487,6 @@
           <w:sz w:val="28"/>
           <w:szCs w:val="28"/>
         </w:rPr>
-        <w:lastRenderedPageBreak/>
         <w:t>Project Management</w:t>
       </w:r>
     </w:p>
@@ -1934,7 +2366,7 @@
   <a:extraClrSchemeLst/>
   <a:extLst>
     <a:ext uri="{05A4C25C-085E-4340-85A3-A5531E510DB2}">
-      <thm15:themeFamily xmlns="" xmlns:thm15="http://schemas.microsoft.com/office/thememl/2012/main" name="Office Theme" id="{62F939B6-93AF-4DB8-9C6B-D6C7DFDC589F}" vid="{4A3C46E8-61CC-4603-A589-7422A47A8E4A}"/>
+      <thm15:themeFamily xmlns:thm15="http://schemas.microsoft.com/office/thememl/2012/main" xmlns="" name="Office Theme" id="{62F939B6-93AF-4DB8-9C6B-D6C7DFDC589F}" vid="{4A3C46E8-61CC-4603-A589-7422A47A8E4A}"/>
     </a:ext>
   </a:extLst>
 </a:theme>

</xml_diff>